<commit_message>
Refazendo DataBases e começando a Usar PostgresSQL
</commit_message>
<xml_diff>
--- a/relatório.docx
+++ b/relatório.docx
@@ -883,7 +883,10 @@
         <w:pStyle w:val="NormalWeb"/>
         <w:spacing w:before="0" w:beforeAutospacing="0" w:after="0" w:afterAutospacing="0"/>
         <w:rPr>
+          <w:rFonts w:ascii="Arial" w:hAnsi="Arial" w:cs="Arial"/>
           <w:color w:val="806000" w:themeColor="accent4" w:themeShade="80"/>
+          <w:sz w:val="32"/>
+          <w:szCs w:val="32"/>
         </w:rPr>
       </w:pPr>
       <w:r>
@@ -946,6 +949,46 @@
         </w:rPr>
         <w:t>)</w:t>
       </w:r>
+    </w:p>
+    <w:p>
+      <w:pPr>
+        <w:pStyle w:val="NormalWeb"/>
+        <w:spacing w:before="0" w:beforeAutospacing="0" w:after="0" w:afterAutospacing="0"/>
+        <w:rPr>
+          <w:color w:val="806000" w:themeColor="accent4" w:themeShade="80"/>
+        </w:rPr>
+      </w:pPr>
+      <w:proofErr w:type="gramStart"/>
+      <w:r>
+        <w:rPr>
+          <w:rFonts w:ascii="Arial" w:hAnsi="Arial" w:cs="Arial"/>
+          <w:color w:val="806000" w:themeColor="accent4" w:themeShade="80"/>
+          <w:sz w:val="32"/>
+          <w:szCs w:val="32"/>
+        </w:rPr>
+        <w:t>Professor(</w:t>
+      </w:r>
+      <w:proofErr w:type="spellStart"/>
+      <w:proofErr w:type="gramEnd"/>
+      <w:r>
+        <w:rPr>
+          <w:rFonts w:ascii="Arial" w:hAnsi="Arial" w:cs="Arial"/>
+          <w:color w:val="806000" w:themeColor="accent4" w:themeShade="80"/>
+          <w:sz w:val="32"/>
+          <w:szCs w:val="32"/>
+        </w:rPr>
+        <w:t>código,</w:t>
+      </w:r>
+      <w:r>
+        <w:rPr>
+          <w:rFonts w:ascii="Arial" w:hAnsi="Arial" w:cs="Arial"/>
+          <w:color w:val="806000" w:themeColor="accent4" w:themeShade="80"/>
+          <w:sz w:val="32"/>
+          <w:szCs w:val="32"/>
+        </w:rPr>
+        <w:t>nome,notaDeAvaliacao</w:t>
+      </w:r>
+      <w:proofErr w:type="spellEnd"/>
     </w:p>
     <w:p>
       <w:pPr>

</xml_diff>